<commit_message>
haciendo ejercicio 6 y 7 de la unidad 6
</commit_message>
<xml_diff>
--- a/unidad_06/Ejercicios/ProblemasAlmacenamiento.docx
+++ b/unidad_06/Ejercicios/ProblemasAlmacenamiento.docx
@@ -15,7 +15,19 @@
         <w:t>Dado el documento XML</w:t>
       </w:r>
       <w:r>
-        <w:t xml:space="preserve"> 01OPTejemplo.xml y o1OPTejemplo.dtd modificar l estructura de datos para que recojan las siguientes mejoras:</w:t>
+        <w:t xml:space="preserve"> 01OPTejemplo.xml y </w:t>
+      </w:r>
+      <w:r>
+        <w:t>0</w:t>
+      </w:r>
+      <w:r>
+        <w:t>1OPTejemplo.dtd modificar l</w:t>
+      </w:r>
+      <w:r>
+        <w:t xml:space="preserve">a </w:t>
+      </w:r>
+      <w:r>
+        <w:t>estructura de datos para que recojan las siguientes mejoras:</w:t>
       </w:r>
     </w:p>
     <w:p>
@@ -29,26 +41,1746 @@
       <w:r>
         <w:t>Permitir que un libro pueda tener varios autores.</w:t>
       </w:r>
+      <w:r>
+        <w:t xml:space="preserve"> </w:t>
+      </w:r>
+    </w:p>
+    <w:p>
+      <w:pPr>
+        <w:pStyle w:val="Prrafodelista"/>
+        <w:numPr>
+          <w:ilvl w:val="1"/>
+          <w:numId w:val="1"/>
+        </w:numPr>
+      </w:pPr>
+      <w:r>
+        <w:t>Sólo podrán incluirse</w:t>
+      </w:r>
+      <w:r>
+        <w:t xml:space="preserve"> una lista enumerada de posibles códigos de autores</w:t>
+      </w:r>
+      <w:r>
+        <w:t>.</w:t>
+      </w:r>
+      <w:r>
+        <w:t xml:space="preserve"> Por ejemplo, sólo podrán usarse como código de autor dentro de un libro, los códigos A1 y A3</w:t>
+      </w:r>
+    </w:p>
+    <w:p>
+      <w:pPr>
+        <w:ind w:left="1080"/>
+      </w:pPr>
+      <w:r>
+        <w:t>-------------------------------------------------------------</w:t>
+      </w:r>
+    </w:p>
+    <w:p>
+      <w:pPr>
+        <w:pStyle w:val="Prrafodelista"/>
+        <w:numPr>
+          <w:ilvl w:val="0"/>
+          <w:numId w:val="1"/>
+        </w:numPr>
+      </w:pPr>
+      <w:r>
+        <w:t>Dado el documento XML 02ejemplo.xml y 02ejemplo.dtd modificar la estructu</w:t>
+      </w:r>
+      <w:r>
+        <w:t>ra de datos para que recojan la</w:t>
+      </w:r>
+      <w:r>
+        <w:t xml:space="preserve"> sigu</w:t>
+      </w:r>
+      <w:r>
+        <w:t>iente mejora</w:t>
+      </w:r>
+      <w:r>
+        <w:t>:</w:t>
+      </w:r>
+    </w:p>
+    <w:p>
+      <w:pPr>
+        <w:pStyle w:val="Prrafodelista"/>
+        <w:numPr>
+          <w:ilvl w:val="1"/>
+          <w:numId w:val="1"/>
+        </w:numPr>
+      </w:pPr>
+      <w:r>
+        <w:t xml:space="preserve">El código de cliente sea la letra C seguido de tres </w:t>
+      </w:r>
+      <w:r>
+        <w:t>dígitos</w:t>
+      </w:r>
+      <w:r>
+        <w:t>.</w:t>
+      </w:r>
+    </w:p>
+    <w:p>
+      <w:pPr>
+        <w:pStyle w:val="Prrafodelista"/>
+        <w:numPr>
+          <w:ilvl w:val="1"/>
+          <w:numId w:val="1"/>
+        </w:numPr>
+      </w:pPr>
+      <w:r>
+        <w:t>El número de unidades debe estar entre 1 y 3 (inclusive).</w:t>
+      </w:r>
+    </w:p>
+    <w:p>
+      <w:pPr>
+        <w:ind w:left="1080"/>
+      </w:pPr>
+      <w:r>
+        <w:t>-------------------------------------------------------------</w:t>
+      </w:r>
+    </w:p>
+    <w:p>
+      <w:pPr>
+        <w:pStyle w:val="Prrafodelista"/>
+        <w:numPr>
+          <w:ilvl w:val="0"/>
+          <w:numId w:val="1"/>
+        </w:numPr>
+      </w:pPr>
+      <w:r>
+        <w:rPr>
+          <w:noProof/>
+          <w:lang w:eastAsia="es-ES"/>
+        </w:rPr>
+        <mc:AlternateContent>
+          <mc:Choice Requires="wps">
+            <w:drawing>
+              <wp:anchor distT="0" distB="0" distL="114300" distR="114300" simplePos="0" relativeHeight="251663360" behindDoc="0" locked="0" layoutInCell="1" allowOverlap="1" wp14:anchorId="6487842C" wp14:editId="3DE67A21">
+                <wp:simplePos x="0" y="0"/>
+                <wp:positionH relativeFrom="column">
+                  <wp:posOffset>4116070</wp:posOffset>
+                </wp:positionH>
+                <wp:positionV relativeFrom="paragraph">
+                  <wp:posOffset>438150</wp:posOffset>
+                </wp:positionV>
+                <wp:extent cx="2074460" cy="1562668"/>
+                <wp:effectExtent l="0" t="0" r="21590" b="19050"/>
+                <wp:wrapNone/>
+                <wp:docPr id="3" name="Cuadro de texto 3"/>
+                <wp:cNvGraphicFramePr/>
+                <a:graphic xmlns:a="http://schemas.openxmlformats.org/drawingml/2006/main">
+                  <a:graphicData uri="http://schemas.microsoft.com/office/word/2010/wordprocessingShape">
+                    <wps:wsp>
+                      <wps:cNvSpPr txBox="1"/>
+                      <wps:spPr>
+                        <a:xfrm>
+                          <a:off x="0" y="0"/>
+                          <a:ext cx="2074460" cy="1562668"/>
+                        </a:xfrm>
+                        <a:prstGeom prst="rect">
+                          <a:avLst/>
+                        </a:prstGeom>
+                        <a:solidFill>
+                          <a:schemeClr val="lt1"/>
+                        </a:solidFill>
+                        <a:ln w="6350">
+                          <a:solidFill>
+                            <a:prstClr val="black"/>
+                          </a:solidFill>
+                        </a:ln>
+                        <a:effectLst/>
+                      </wps:spPr>
+                      <wps:style>
+                        <a:lnRef idx="0">
+                          <a:schemeClr val="accent1"/>
+                        </a:lnRef>
+                        <a:fillRef idx="0">
+                          <a:schemeClr val="accent1"/>
+                        </a:fillRef>
+                        <a:effectRef idx="0">
+                          <a:schemeClr val="accent1"/>
+                        </a:effectRef>
+                        <a:fontRef idx="minor">
+                          <a:schemeClr val="dk1"/>
+                        </a:fontRef>
+                      </wps:style>
+                      <wps:txbx>
+                        <w:txbxContent>
+                          <w:p>
+                            <w:pPr>
+                              <w:rPr>
+                                <w:sz w:val="20"/>
+                              </w:rPr>
+                            </w:pPr>
+                            <w:r>
+                              <w:rPr>
+                                <w:sz w:val="20"/>
+                              </w:rPr>
+                              <w:t>{</w:t>
+                            </w:r>
+                          </w:p>
+                          <w:p>
+                            <w:pPr>
+                              <w:rPr>
+                                <w:sz w:val="20"/>
+                              </w:rPr>
+                            </w:pPr>
+                            <w:r>
+                              <w:rPr>
+                                <w:sz w:val="20"/>
+                              </w:rPr>
+                              <w:t xml:space="preserve">    "id": "1",</w:t>
+                            </w:r>
+                          </w:p>
+                          <w:p>
+                            <w:pPr>
+                              <w:rPr>
+                                <w:sz w:val="20"/>
+                              </w:rPr>
+                            </w:pPr>
+                            <w:r>
+                              <w:rPr>
+                                <w:sz w:val="20"/>
+                              </w:rPr>
+                              <w:t xml:space="preserve">    "nombre": "La puerta verde",</w:t>
+                            </w:r>
+                          </w:p>
+                          <w:p>
+                            <w:pPr>
+                              <w:rPr>
+                                <w:sz w:val="20"/>
+                              </w:rPr>
+                            </w:pPr>
+                            <w:r>
+                              <w:rPr>
+                                <w:sz w:val="20"/>
+                              </w:rPr>
+                              <w:t xml:space="preserve">    "precio": "12</w:t>
+                            </w:r>
+                            <w:r>
+                              <w:rPr>
+                                <w:sz w:val="20"/>
+                              </w:rPr>
+                              <w:t>,</w:t>
+                            </w:r>
+                            <w:r>
+                              <w:rPr>
+                                <w:sz w:val="20"/>
+                              </w:rPr>
+                              <w:t>50",</w:t>
+                            </w:r>
+                          </w:p>
+                          <w:p>
+                            <w:pPr>
+                              <w:rPr>
+                                <w:sz w:val="20"/>
+                              </w:rPr>
+                            </w:pPr>
+                            <w:r>
+                              <w:rPr>
+                                <w:sz w:val="20"/>
+                              </w:rPr>
+                              <w:t xml:space="preserve">    "etiquetas": ["drama", "E</w:t>
+                            </w:r>
+                            <w:r>
+                              <w:rPr>
+                                <w:sz w:val="20"/>
+                              </w:rPr>
+                              <w:t>spaña"]</w:t>
+                            </w:r>
+                          </w:p>
+                          <w:p>
+                            <w:pPr>
+                              <w:rPr>
+                                <w:sz w:val="20"/>
+                              </w:rPr>
+                            </w:pPr>
+                            <w:r>
+                              <w:rPr>
+                                <w:sz w:val="20"/>
+                              </w:rPr>
+                              <w:t>}</w:t>
+                            </w:r>
+                          </w:p>
+                        </w:txbxContent>
+                      </wps:txbx>
+                      <wps:bodyPr rot="0" spcFirstLastPara="0" vertOverflow="overflow" horzOverflow="overflow" vert="horz" wrap="square" lIns="91440" tIns="45720" rIns="91440" bIns="45720" numCol="1" spcCol="0" rtlCol="0" fromWordArt="0" anchor="t" anchorCtr="0" forceAA="0" compatLnSpc="1">
+                        <a:prstTxWarp prst="textNoShape">
+                          <a:avLst/>
+                        </a:prstTxWarp>
+                        <a:noAutofit/>
+                      </wps:bodyPr>
+                    </wps:wsp>
+                  </a:graphicData>
+                </a:graphic>
+                <wp14:sizeRelH relativeFrom="margin">
+                  <wp14:pctWidth>0</wp14:pctWidth>
+                </wp14:sizeRelH>
+                <wp14:sizeRelV relativeFrom="margin">
+                  <wp14:pctHeight>0</wp14:pctHeight>
+                </wp14:sizeRelV>
+              </wp:anchor>
+            </w:drawing>
+          </mc:Choice>
+          <mc:Fallback>
+            <w:pict>
+              <v:shapetype w14:anchorId="6487842C" id="_x0000_t202" coordsize="21600,21600" o:spt="202" path="m,l,21600r21600,l21600,xe">
+                <v:stroke joinstyle="miter"/>
+                <v:path gradientshapeok="t" o:connecttype="rect"/>
+              </v:shapetype>
+              <v:shape id="Cuadro de texto 3" o:spid="_x0000_s1026" type="#_x0000_t202" style="position:absolute;left:0;text-align:left;margin-left:324.1pt;margin-top:34.5pt;width:163.35pt;height:123.05pt;z-index:251663360;visibility:visible;mso-wrap-style:square;mso-width-percent:0;mso-height-percent:0;mso-wrap-distance-left:9pt;mso-wrap-distance-top:0;mso-wrap-distance-right:9pt;mso-wrap-distance-bottom:0;mso-position-horizontal:absolute;mso-position-horizontal-relative:text;mso-position-vertical:absolute;mso-position-vertical-relative:text;mso-width-percent:0;mso-height-percent:0;mso-width-relative:margin;mso-height-relative:margin;v-text-anchor:top" o:gfxdata="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" fillcolor="white [3201]" strokeweight=".5pt">
+                <v:textbox>
+                  <w:txbxContent>
+                    <w:p>
+                      <w:pPr>
+                        <w:rPr>
+                          <w:sz w:val="20"/>
+                        </w:rPr>
+                      </w:pPr>
+                      <w:r>
+                        <w:rPr>
+                          <w:sz w:val="20"/>
+                        </w:rPr>
+                        <w:t>{</w:t>
+                      </w:r>
+                    </w:p>
+                    <w:p>
+                      <w:pPr>
+                        <w:rPr>
+                          <w:sz w:val="20"/>
+                        </w:rPr>
+                      </w:pPr>
+                      <w:r>
+                        <w:rPr>
+                          <w:sz w:val="20"/>
+                        </w:rPr>
+                        <w:t xml:space="preserve">    "id": "1",</w:t>
+                      </w:r>
+                    </w:p>
+                    <w:p>
+                      <w:pPr>
+                        <w:rPr>
+                          <w:sz w:val="20"/>
+                        </w:rPr>
+                      </w:pPr>
+                      <w:r>
+                        <w:rPr>
+                          <w:sz w:val="20"/>
+                        </w:rPr>
+                        <w:t xml:space="preserve">    "nombre": "La puerta verde",</w:t>
+                      </w:r>
+                    </w:p>
+                    <w:p>
+                      <w:pPr>
+                        <w:rPr>
+                          <w:sz w:val="20"/>
+                        </w:rPr>
+                      </w:pPr>
+                      <w:r>
+                        <w:rPr>
+                          <w:sz w:val="20"/>
+                        </w:rPr>
+                        <w:t xml:space="preserve">    "precio": "12</w:t>
+                      </w:r>
+                      <w:r>
+                        <w:rPr>
+                          <w:sz w:val="20"/>
+                        </w:rPr>
+                        <w:t>,</w:t>
+                      </w:r>
+                      <w:r>
+                        <w:rPr>
+                          <w:sz w:val="20"/>
+                        </w:rPr>
+                        <w:t>50",</w:t>
+                      </w:r>
+                    </w:p>
+                    <w:p>
+                      <w:pPr>
+                        <w:rPr>
+                          <w:sz w:val="20"/>
+                        </w:rPr>
+                      </w:pPr>
+                      <w:r>
+                        <w:rPr>
+                          <w:sz w:val="20"/>
+                        </w:rPr>
+                        <w:t xml:space="preserve">    "etiquetas": ["drama", "E</w:t>
+                      </w:r>
+                      <w:r>
+                        <w:rPr>
+                          <w:sz w:val="20"/>
+                        </w:rPr>
+                        <w:t>spaña"]</w:t>
+                      </w:r>
+                    </w:p>
+                    <w:p>
+                      <w:pPr>
+                        <w:rPr>
+                          <w:sz w:val="20"/>
+                        </w:rPr>
+                      </w:pPr>
+                      <w:r>
+                        <w:rPr>
+                          <w:sz w:val="20"/>
+                        </w:rPr>
+                        <w:t>}</w:t>
+                      </w:r>
+                    </w:p>
+                  </w:txbxContent>
+                </v:textbox>
+              </v:shape>
+            </w:pict>
+          </mc:Fallback>
+        </mc:AlternateContent>
+      </w:r>
+      <w:r>
+        <w:rPr>
+          <w:noProof/>
+          <w:lang w:eastAsia="es-ES"/>
+        </w:rPr>
+        <mc:AlternateContent>
+          <mc:Choice Requires="wps">
+            <w:drawing>
+              <wp:anchor distT="0" distB="0" distL="114300" distR="114300" simplePos="0" relativeHeight="251659264" behindDoc="0" locked="0" layoutInCell="1" allowOverlap="1" wp14:anchorId="10F488B1" wp14:editId="102CB782">
+                <wp:simplePos x="0" y="0"/>
+                <wp:positionH relativeFrom="column">
+                  <wp:posOffset>-118745</wp:posOffset>
+                </wp:positionH>
+                <wp:positionV relativeFrom="paragraph">
+                  <wp:posOffset>438150</wp:posOffset>
+                </wp:positionV>
+                <wp:extent cx="2073910" cy="1562100"/>
+                <wp:effectExtent l="0" t="0" r="21590" b="19050"/>
+                <wp:wrapNone/>
+                <wp:docPr id="1" name="Cuadro de texto 1"/>
+                <wp:cNvGraphicFramePr/>
+                <a:graphic xmlns:a="http://schemas.openxmlformats.org/drawingml/2006/main">
+                  <a:graphicData uri="http://schemas.microsoft.com/office/word/2010/wordprocessingShape">
+                    <wps:wsp>
+                      <wps:cNvSpPr txBox="1"/>
+                      <wps:spPr>
+                        <a:xfrm>
+                          <a:off x="0" y="0"/>
+                          <a:ext cx="2073910" cy="1562100"/>
+                        </a:xfrm>
+                        <a:prstGeom prst="rect">
+                          <a:avLst/>
+                        </a:prstGeom>
+                        <a:solidFill>
+                          <a:schemeClr val="lt1"/>
+                        </a:solidFill>
+                        <a:ln w="6350">
+                          <a:solidFill>
+                            <a:prstClr val="black"/>
+                          </a:solidFill>
+                        </a:ln>
+                        <a:effectLst/>
+                      </wps:spPr>
+                      <wps:style>
+                        <a:lnRef idx="0">
+                          <a:schemeClr val="accent1"/>
+                        </a:lnRef>
+                        <a:fillRef idx="0">
+                          <a:schemeClr val="accent1"/>
+                        </a:fillRef>
+                        <a:effectRef idx="0">
+                          <a:schemeClr val="accent1"/>
+                        </a:effectRef>
+                        <a:fontRef idx="minor">
+                          <a:schemeClr val="dk1"/>
+                        </a:fontRef>
+                      </wps:style>
+                      <wps:txbx>
+                        <w:txbxContent>
+                          <w:p>
+                            <w:pPr>
+                              <w:rPr>
+                                <w:sz w:val="20"/>
+                              </w:rPr>
+                            </w:pPr>
+                            <w:r>
+                              <w:rPr>
+                                <w:sz w:val="20"/>
+                              </w:rPr>
+                              <w:t>{</w:t>
+                            </w:r>
+                          </w:p>
+                          <w:p>
+                            <w:pPr>
+                              <w:rPr>
+                                <w:sz w:val="20"/>
+                              </w:rPr>
+                            </w:pPr>
+                            <w:r>
+                              <w:rPr>
+                                <w:sz w:val="20"/>
+                              </w:rPr>
+                              <w:t xml:space="preserve">    "id": 1,</w:t>
+                            </w:r>
+                          </w:p>
+                          <w:p>
+                            <w:pPr>
+                              <w:rPr>
+                                <w:sz w:val="20"/>
+                              </w:rPr>
+                            </w:pPr>
+                            <w:r>
+                              <w:rPr>
+                                <w:sz w:val="20"/>
+                              </w:rPr>
+                              <w:t xml:space="preserve">    "nombre": "La puerta verde",</w:t>
+                            </w:r>
+                          </w:p>
+                          <w:p>
+                            <w:pPr>
+                              <w:rPr>
+                                <w:sz w:val="20"/>
+                              </w:rPr>
+                            </w:pPr>
+                            <w:r>
+                              <w:rPr>
+                                <w:sz w:val="20"/>
+                              </w:rPr>
+                              <w:t xml:space="preserve">    "precio": 12.50,</w:t>
+                            </w:r>
+                          </w:p>
+                          <w:p>
+                            <w:pPr>
+                              <w:rPr>
+                                <w:sz w:val="20"/>
+                              </w:rPr>
+                            </w:pPr>
+                            <w:r>
+                              <w:rPr>
+                                <w:sz w:val="20"/>
+                              </w:rPr>
+                              <w:t xml:space="preserve">    "etiquetas": ["drama", "E</w:t>
+                            </w:r>
+                            <w:r>
+                              <w:rPr>
+                                <w:sz w:val="20"/>
+                              </w:rPr>
+                              <w:t>spaña"]</w:t>
+                            </w:r>
+                          </w:p>
+                          <w:p>
+                            <w:pPr>
+                              <w:rPr>
+                                <w:sz w:val="20"/>
+                              </w:rPr>
+                            </w:pPr>
+                            <w:r>
+                              <w:rPr>
+                                <w:sz w:val="20"/>
+                              </w:rPr>
+                              <w:t>}</w:t>
+                            </w:r>
+                          </w:p>
+                        </w:txbxContent>
+                      </wps:txbx>
+                      <wps:bodyPr rot="0" spcFirstLastPara="0" vertOverflow="overflow" horzOverflow="overflow" vert="horz" wrap="square" lIns="91440" tIns="45720" rIns="91440" bIns="45720" numCol="1" spcCol="0" rtlCol="0" fromWordArt="0" anchor="t" anchorCtr="0" forceAA="0" compatLnSpc="1">
+                        <a:prstTxWarp prst="textNoShape">
+                          <a:avLst/>
+                        </a:prstTxWarp>
+                        <a:noAutofit/>
+                      </wps:bodyPr>
+                    </wps:wsp>
+                  </a:graphicData>
+                </a:graphic>
+                <wp14:sizeRelH relativeFrom="margin">
+                  <wp14:pctWidth>0</wp14:pctWidth>
+                </wp14:sizeRelH>
+                <wp14:sizeRelV relativeFrom="margin">
+                  <wp14:pctHeight>0</wp14:pctHeight>
+                </wp14:sizeRelV>
+              </wp:anchor>
+            </w:drawing>
+          </mc:Choice>
+          <mc:Fallback>
+            <w:pict>
+              <v:shape w14:anchorId="10F488B1" id="Cuadro de texto 1" o:spid="_x0000_s1027" type="#_x0000_t202" style="position:absolute;left:0;text-align:left;margin-left:-9.35pt;margin-top:34.5pt;width:163.3pt;height:123pt;z-index:251659264;visibility:visible;mso-wrap-style:square;mso-width-percent:0;mso-height-percent:0;mso-wrap-distance-left:9pt;mso-wrap-distance-top:0;mso-wrap-distance-right:9pt;mso-wrap-distance-bottom:0;mso-position-horizontal:absolute;mso-position-horizontal-relative:text;mso-position-vertical:absolute;mso-position-vertical-relative:text;mso-width-percent:0;mso-height-percent:0;mso-width-relative:margin;mso-height-relative:margin;v-text-anchor:top" o:gfxdata="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" fillcolor="white [3201]" strokeweight=".5pt">
+                <v:textbox>
+                  <w:txbxContent>
+                    <w:p>
+                      <w:pPr>
+                        <w:rPr>
+                          <w:sz w:val="20"/>
+                        </w:rPr>
+                      </w:pPr>
+                      <w:r>
+                        <w:rPr>
+                          <w:sz w:val="20"/>
+                        </w:rPr>
+                        <w:t>{</w:t>
+                      </w:r>
+                    </w:p>
+                    <w:p>
+                      <w:pPr>
+                        <w:rPr>
+                          <w:sz w:val="20"/>
+                        </w:rPr>
+                      </w:pPr>
+                      <w:r>
+                        <w:rPr>
+                          <w:sz w:val="20"/>
+                        </w:rPr>
+                        <w:t xml:space="preserve">    "id": 1,</w:t>
+                      </w:r>
+                    </w:p>
+                    <w:p>
+                      <w:pPr>
+                        <w:rPr>
+                          <w:sz w:val="20"/>
+                        </w:rPr>
+                      </w:pPr>
+                      <w:r>
+                        <w:rPr>
+                          <w:sz w:val="20"/>
+                        </w:rPr>
+                        <w:t xml:space="preserve">    "nombre": "La puerta verde",</w:t>
+                      </w:r>
+                    </w:p>
+                    <w:p>
+                      <w:pPr>
+                        <w:rPr>
+                          <w:sz w:val="20"/>
+                        </w:rPr>
+                      </w:pPr>
+                      <w:r>
+                        <w:rPr>
+                          <w:sz w:val="20"/>
+                        </w:rPr>
+                        <w:t xml:space="preserve">    "precio": 12.50,</w:t>
+                      </w:r>
+                    </w:p>
+                    <w:p>
+                      <w:pPr>
+                        <w:rPr>
+                          <w:sz w:val="20"/>
+                        </w:rPr>
+                      </w:pPr>
+                      <w:r>
+                        <w:rPr>
+                          <w:sz w:val="20"/>
+                        </w:rPr>
+                        <w:t xml:space="preserve">    "etiquetas": ["drama", "E</w:t>
+                      </w:r>
+                      <w:r>
+                        <w:rPr>
+                          <w:sz w:val="20"/>
+                        </w:rPr>
+                        <w:t>spaña"]</w:t>
+                      </w:r>
+                    </w:p>
+                    <w:p>
+                      <w:pPr>
+                        <w:rPr>
+                          <w:sz w:val="20"/>
+                        </w:rPr>
+                      </w:pPr>
+                      <w:r>
+                        <w:rPr>
+                          <w:sz w:val="20"/>
+                        </w:rPr>
+                        <w:t>}</w:t>
+                      </w:r>
+                    </w:p>
+                  </w:txbxContent>
+                </v:textbox>
+              </v:shape>
+            </w:pict>
+          </mc:Fallback>
+        </mc:AlternateContent>
+      </w:r>
+      <w:r>
+        <w:rPr>
+          <w:noProof/>
+          <w:lang w:eastAsia="es-ES"/>
+        </w:rPr>
+        <mc:AlternateContent>
+          <mc:Choice Requires="wps">
+            <w:drawing>
+              <wp:anchor distT="0" distB="0" distL="114300" distR="114300" simplePos="0" relativeHeight="251661312" behindDoc="0" locked="0" layoutInCell="1" allowOverlap="1" wp14:anchorId="53A3C1D8" wp14:editId="4C505070">
+                <wp:simplePos x="0" y="0"/>
+                <wp:positionH relativeFrom="column">
+                  <wp:posOffset>1995132</wp:posOffset>
+                </wp:positionH>
+                <wp:positionV relativeFrom="paragraph">
+                  <wp:posOffset>438150</wp:posOffset>
+                </wp:positionV>
+                <wp:extent cx="2074460" cy="1562668"/>
+                <wp:effectExtent l="0" t="0" r="21590" b="19050"/>
+                <wp:wrapNone/>
+                <wp:docPr id="2" name="Cuadro de texto 2"/>
+                <wp:cNvGraphicFramePr/>
+                <a:graphic xmlns:a="http://schemas.openxmlformats.org/drawingml/2006/main">
+                  <a:graphicData uri="http://schemas.microsoft.com/office/word/2010/wordprocessingShape">
+                    <wps:wsp>
+                      <wps:cNvSpPr txBox="1"/>
+                      <wps:spPr>
+                        <a:xfrm>
+                          <a:off x="0" y="0"/>
+                          <a:ext cx="2074460" cy="1562668"/>
+                        </a:xfrm>
+                        <a:prstGeom prst="rect">
+                          <a:avLst/>
+                        </a:prstGeom>
+                        <a:solidFill>
+                          <a:schemeClr val="lt1"/>
+                        </a:solidFill>
+                        <a:ln w="6350">
+                          <a:solidFill>
+                            <a:prstClr val="black"/>
+                          </a:solidFill>
+                        </a:ln>
+                        <a:effectLst/>
+                      </wps:spPr>
+                      <wps:style>
+                        <a:lnRef idx="0">
+                          <a:schemeClr val="accent1"/>
+                        </a:lnRef>
+                        <a:fillRef idx="0">
+                          <a:schemeClr val="accent1"/>
+                        </a:fillRef>
+                        <a:effectRef idx="0">
+                          <a:schemeClr val="accent1"/>
+                        </a:effectRef>
+                        <a:fontRef idx="minor">
+                          <a:schemeClr val="dk1"/>
+                        </a:fontRef>
+                      </wps:style>
+                      <wps:txbx>
+                        <w:txbxContent>
+                          <w:p>
+                            <w:pPr>
+                              <w:rPr>
+                                <w:sz w:val="20"/>
+                              </w:rPr>
+                            </w:pPr>
+                            <w:r>
+                              <w:rPr>
+                                <w:sz w:val="20"/>
+                              </w:rPr>
+                              <w:t>{</w:t>
+                            </w:r>
+                          </w:p>
+                          <w:p>
+                            <w:pPr>
+                              <w:rPr>
+                                <w:sz w:val="20"/>
+                              </w:rPr>
+                            </w:pPr>
+                            <w:r>
+                              <w:rPr>
+                                <w:sz w:val="20"/>
+                              </w:rPr>
+                              <w:t xml:space="preserve">    "id": "1",</w:t>
+                            </w:r>
+                          </w:p>
+                          <w:p>
+                            <w:pPr>
+                              <w:rPr>
+                                <w:sz w:val="20"/>
+                              </w:rPr>
+                            </w:pPr>
+                            <w:r>
+                              <w:rPr>
+                                <w:sz w:val="20"/>
+                              </w:rPr>
+                              <w:t xml:space="preserve">    "nombre": "La puerta verde",</w:t>
+                            </w:r>
+                          </w:p>
+                          <w:p>
+                            <w:pPr>
+                              <w:rPr>
+                                <w:sz w:val="20"/>
+                              </w:rPr>
+                            </w:pPr>
+                            <w:r>
+                              <w:rPr>
+                                <w:sz w:val="20"/>
+                              </w:rPr>
+                              <w:t xml:space="preserve">    "precio": "12.50",</w:t>
+                            </w:r>
+                          </w:p>
+                          <w:p>
+                            <w:pPr>
+                              <w:rPr>
+                                <w:sz w:val="20"/>
+                              </w:rPr>
+                            </w:pPr>
+                            <w:r>
+                              <w:rPr>
+                                <w:sz w:val="20"/>
+                              </w:rPr>
+                              <w:t xml:space="preserve">    "etiquetas": ["drama", "E</w:t>
+                            </w:r>
+                            <w:r>
+                              <w:rPr>
+                                <w:sz w:val="20"/>
+                              </w:rPr>
+                              <w:t>spaña"]</w:t>
+                            </w:r>
+                          </w:p>
+                          <w:p>
+                            <w:pPr>
+                              <w:rPr>
+                                <w:sz w:val="20"/>
+                              </w:rPr>
+                            </w:pPr>
+                            <w:r>
+                              <w:rPr>
+                                <w:sz w:val="20"/>
+                              </w:rPr>
+                              <w:t>}</w:t>
+                            </w:r>
+                          </w:p>
+                        </w:txbxContent>
+                      </wps:txbx>
+                      <wps:bodyPr rot="0" spcFirstLastPara="0" vertOverflow="overflow" horzOverflow="overflow" vert="horz" wrap="square" lIns="91440" tIns="45720" rIns="91440" bIns="45720" numCol="1" spcCol="0" rtlCol="0" fromWordArt="0" anchor="t" anchorCtr="0" forceAA="0" compatLnSpc="1">
+                        <a:prstTxWarp prst="textNoShape">
+                          <a:avLst/>
+                        </a:prstTxWarp>
+                        <a:noAutofit/>
+                      </wps:bodyPr>
+                    </wps:wsp>
+                  </a:graphicData>
+                </a:graphic>
+                <wp14:sizeRelH relativeFrom="margin">
+                  <wp14:pctWidth>0</wp14:pctWidth>
+                </wp14:sizeRelH>
+                <wp14:sizeRelV relativeFrom="margin">
+                  <wp14:pctHeight>0</wp14:pctHeight>
+                </wp14:sizeRelV>
+              </wp:anchor>
+            </w:drawing>
+          </mc:Choice>
+          <mc:Fallback>
+            <w:pict>
+              <v:shape w14:anchorId="53A3C1D8" id="Cuadro de texto 2" o:spid="_x0000_s1028" type="#_x0000_t202" style="position:absolute;left:0;text-align:left;margin-left:157.1pt;margin-top:34.5pt;width:163.35pt;height:123.05pt;z-index:251661312;visibility:visible;mso-wrap-style:square;mso-width-percent:0;mso-height-percent:0;mso-wrap-distance-left:9pt;mso-wrap-distance-top:0;mso-wrap-distance-right:9pt;mso-wrap-distance-bottom:0;mso-position-horizontal:absolute;mso-position-horizontal-relative:text;mso-position-vertical:absolute;mso-position-vertical-relative:text;mso-width-percent:0;mso-height-percent:0;mso-width-relative:margin;mso-height-relative:margin;v-text-anchor:top" o:gfxdata="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" fillcolor="white [3201]" strokeweight=".5pt">
+                <v:textbox>
+                  <w:txbxContent>
+                    <w:p>
+                      <w:pPr>
+                        <w:rPr>
+                          <w:sz w:val="20"/>
+                        </w:rPr>
+                      </w:pPr>
+                      <w:r>
+                        <w:rPr>
+                          <w:sz w:val="20"/>
+                        </w:rPr>
+                        <w:t>{</w:t>
+                      </w:r>
+                    </w:p>
+                    <w:p>
+                      <w:pPr>
+                        <w:rPr>
+                          <w:sz w:val="20"/>
+                        </w:rPr>
+                      </w:pPr>
+                      <w:r>
+                        <w:rPr>
+                          <w:sz w:val="20"/>
+                        </w:rPr>
+                        <w:t xml:space="preserve">    "id": "1",</w:t>
+                      </w:r>
+                    </w:p>
+                    <w:p>
+                      <w:pPr>
+                        <w:rPr>
+                          <w:sz w:val="20"/>
+                        </w:rPr>
+                      </w:pPr>
+                      <w:r>
+                        <w:rPr>
+                          <w:sz w:val="20"/>
+                        </w:rPr>
+                        <w:t xml:space="preserve">    "nombre": "La puerta verde",</w:t>
+                      </w:r>
+                    </w:p>
+                    <w:p>
+                      <w:pPr>
+                        <w:rPr>
+                          <w:sz w:val="20"/>
+                        </w:rPr>
+                      </w:pPr>
+                      <w:r>
+                        <w:rPr>
+                          <w:sz w:val="20"/>
+                        </w:rPr>
+                        <w:t xml:space="preserve">    "precio": "12.50",</w:t>
+                      </w:r>
+                    </w:p>
+                    <w:p>
+                      <w:pPr>
+                        <w:rPr>
+                          <w:sz w:val="20"/>
+                        </w:rPr>
+                      </w:pPr>
+                      <w:r>
+                        <w:rPr>
+                          <w:sz w:val="20"/>
+                        </w:rPr>
+                        <w:t xml:space="preserve">    "etiquetas": ["drama", "E</w:t>
+                      </w:r>
+                      <w:r>
+                        <w:rPr>
+                          <w:sz w:val="20"/>
+                        </w:rPr>
+                        <w:t>spaña"]</w:t>
+                      </w:r>
+                    </w:p>
+                    <w:p>
+                      <w:pPr>
+                        <w:rPr>
+                          <w:sz w:val="20"/>
+                        </w:rPr>
+                      </w:pPr>
+                      <w:r>
+                        <w:rPr>
+                          <w:sz w:val="20"/>
+                        </w:rPr>
+                        <w:t>}</w:t>
+                      </w:r>
+                    </w:p>
+                  </w:txbxContent>
+                </v:textbox>
+              </v:shape>
+            </w:pict>
+          </mc:Fallback>
+        </mc:AlternateContent>
+      </w:r>
+      <w:r>
+        <w:t>Convierte estos tres códigos a XML y especifica las diferencias que aparecen en el código resultante.</w:t>
+      </w:r>
+    </w:p>
+    <w:p>
+      <w:pPr>
+        <w:ind w:left="360"/>
+      </w:pPr>
+    </w:p>
+    <w:p>
+      <w:pPr>
+        <w:ind w:left="360"/>
+      </w:pPr>
+    </w:p>
+    <w:p>
+      <w:pPr>
+        <w:ind w:left="360"/>
+      </w:pPr>
+    </w:p>
+    <w:p>
+      <w:pPr>
+        <w:ind w:left="360"/>
+      </w:pPr>
+    </w:p>
+    <w:p>
+      <w:pPr>
+        <w:ind w:left="360"/>
+      </w:pPr>
+    </w:p>
+    <w:p>
+      <w:pPr>
+        <w:ind w:left="360"/>
+      </w:pPr>
+    </w:p>
+    <w:p>
+      <w:pPr>
+        <w:ind w:left="360"/>
+      </w:pPr>
+      <w:r>
+        <w:t>¿Qué pasaría si en la línea</w:t>
+      </w:r>
+      <w:r>
+        <w:t xml:space="preserve"> del precio pusiéramos </w:t>
+      </w:r>
+      <w:r>
+        <w:t xml:space="preserve"> </w:t>
+      </w:r>
+      <w:r>
+        <w:rPr>
+          <w:i/>
+        </w:rPr>
+        <w:t>"precio": 12,50</w:t>
+      </w:r>
+      <w:r>
+        <w:t>?</w:t>
+      </w:r>
+    </w:p>
+    <w:p>
+      <w:pPr>
+        <w:ind w:left="1080"/>
+      </w:pPr>
+      <w:r>
+        <w:t>-------------------------------------------------------------</w:t>
+      </w:r>
+    </w:p>
+    <w:p>
+      <w:pPr>
+        <w:pStyle w:val="Prrafodelista"/>
+        <w:numPr>
+          <w:ilvl w:val="0"/>
+          <w:numId w:val="1"/>
+        </w:numPr>
+      </w:pPr>
+      <w:r>
+        <w:t xml:space="preserve">Partiendo del </w:t>
+      </w:r>
+      <w:r>
+        <w:t>Ejercicio4.json</w:t>
+      </w:r>
+      <w:r>
+        <w:t xml:space="preserve"> genera el documento XML válido correspondiente junto a una estructura de datos XML </w:t>
+      </w:r>
+      <w:proofErr w:type="spellStart"/>
+      <w:r>
+        <w:t>Schema</w:t>
+      </w:r>
+      <w:proofErr w:type="spellEnd"/>
+      <w:r>
+        <w:t xml:space="preserve"> que cumpla los siguientes requisitos:</w:t>
+      </w:r>
+    </w:p>
+    <w:p>
+      <w:pPr>
+        <w:pStyle w:val="Prrafodelista"/>
+        <w:numPr>
+          <w:ilvl w:val="1"/>
+          <w:numId w:val="1"/>
+        </w:numPr>
+      </w:pPr>
+      <w:r>
+        <w:t>Cada localización debe tener un identificador único.</w:t>
+      </w:r>
+    </w:p>
+    <w:p>
+      <w:pPr>
+        <w:pStyle w:val="Prrafodelista"/>
+        <w:numPr>
+          <w:ilvl w:val="1"/>
+          <w:numId w:val="1"/>
+        </w:numPr>
+      </w:pPr>
+      <w:r>
+        <w:t>El continente debe ser uno de la siguiente lista: América del Sur, América del Norte, América Central, Europa, África o Asia.</w:t>
+      </w:r>
+    </w:p>
+    <w:p>
+      <w:pPr>
+        <w:pStyle w:val="Prrafodelista"/>
+        <w:numPr>
+          <w:ilvl w:val="1"/>
+          <w:numId w:val="1"/>
+        </w:numPr>
+      </w:pPr>
+      <w:r>
+        <w:t xml:space="preserve">La capital no puede ocupar más de 20 caracteres. </w:t>
+      </w:r>
+    </w:p>
+    <w:p>
+      <w:pPr>
+        <w:pStyle w:val="Prrafodelista"/>
+        <w:numPr>
+          <w:ilvl w:val="1"/>
+          <w:numId w:val="1"/>
+        </w:numPr>
+        <w:jc w:val="both"/>
+      </w:pPr>
+      <w:r>
+        <w:t>Debe incluirse el nombre, apellidos y teléfono de la persona responsable en cada localización</w:t>
+      </w:r>
+      <w:r>
+        <w:t xml:space="preserve"> de forma</w:t>
+      </w:r>
+      <w:r>
+        <w:t xml:space="preserve"> que si se repitiese en diferentes sitios no </w:t>
+      </w:r>
+      <w:r>
+        <w:t>haya</w:t>
+      </w:r>
+      <w:r>
+        <w:t xml:space="preserve"> duplicación de datos.</w:t>
+      </w:r>
+    </w:p>
+    <w:p>
+      <w:pPr>
+        <w:jc w:val="both"/>
+      </w:pPr>
+    </w:p>
+    <w:p>
+      <w:pPr>
+        <w:jc w:val="both"/>
+        <w:rPr>
+          <w:rFonts w:ascii="Lucida Console" w:hAnsi="Lucida Console"/>
+        </w:rPr>
+      </w:pPr>
+      <w:r>
+        <w:rPr>
+          <w:rFonts w:ascii="Lucida Console" w:hAnsi="Lucida Console"/>
+        </w:rPr>
+        <w:t>Pasos a seguir:</w:t>
+      </w:r>
+    </w:p>
+    <w:p>
+      <w:pPr>
+        <w:pStyle w:val="Prrafodelista"/>
+        <w:numPr>
+          <w:ilvl w:val="0"/>
+          <w:numId w:val="9"/>
+        </w:numPr>
+        <w:jc w:val="both"/>
+        <w:rPr>
+          <w:rFonts w:ascii="Lucida Console" w:hAnsi="Lucida Console"/>
+        </w:rPr>
+      </w:pPr>
+      <w:r>
+        <w:rPr>
+          <w:rFonts w:ascii="Lucida Console" w:hAnsi="Lucida Console"/>
+        </w:rPr>
+        <w:t>Convertir con la herramienta online de JSON a XML</w:t>
+      </w:r>
+    </w:p>
+    <w:p>
+      <w:pPr>
+        <w:pStyle w:val="Prrafodelista"/>
+        <w:numPr>
+          <w:ilvl w:val="0"/>
+          <w:numId w:val="9"/>
+        </w:numPr>
+        <w:jc w:val="both"/>
+        <w:rPr>
+          <w:rFonts w:ascii="Lucida Console" w:hAnsi="Lucida Console"/>
+        </w:rPr>
+      </w:pPr>
+      <w:r>
+        <w:rPr>
+          <w:rFonts w:ascii="Lucida Console" w:hAnsi="Lucida Console"/>
+        </w:rPr>
+        <w:t xml:space="preserve">Desde </w:t>
+      </w:r>
+      <w:proofErr w:type="spellStart"/>
+      <w:r>
+        <w:rPr>
+          <w:rFonts w:ascii="Lucida Console" w:hAnsi="Lucida Console"/>
+        </w:rPr>
+        <w:t>Copy</w:t>
+      </w:r>
+      <w:proofErr w:type="spellEnd"/>
+      <w:r>
+        <w:rPr>
+          <w:rFonts w:ascii="Lucida Console" w:hAnsi="Lucida Console"/>
+        </w:rPr>
+        <w:t xml:space="preserve"> EDITOR:</w:t>
+      </w:r>
+    </w:p>
+    <w:p>
+      <w:pPr>
+        <w:pStyle w:val="Prrafodelista"/>
+        <w:numPr>
+          <w:ilvl w:val="0"/>
+          <w:numId w:val="9"/>
+        </w:numPr>
+        <w:jc w:val="both"/>
+        <w:rPr>
+          <w:rFonts w:ascii="Lucida Console" w:hAnsi="Lucida Console"/>
+        </w:rPr>
+      </w:pPr>
+      <w:r>
+        <w:rPr>
+          <w:rFonts w:ascii="Lucida Console" w:hAnsi="Lucida Console"/>
+        </w:rPr>
+        <w:t>Adaptar el XML a los requisitos: el atributo que identifica cada localización y añadir elementos nuevos con responsables.</w:t>
+      </w:r>
+      <w:r>
+        <w:rPr>
+          <w:rFonts w:ascii="Lucida Console" w:hAnsi="Lucida Console"/>
+        </w:rPr>
+        <w:tab/>
+      </w:r>
+    </w:p>
+    <w:p>
+      <w:pPr>
+        <w:pStyle w:val="Prrafodelista"/>
+        <w:numPr>
+          <w:ilvl w:val="0"/>
+          <w:numId w:val="9"/>
+        </w:numPr>
+        <w:jc w:val="both"/>
+        <w:rPr>
+          <w:rFonts w:ascii="Lucida Console" w:hAnsi="Lucida Console"/>
+        </w:rPr>
+      </w:pPr>
+      <w:r>
+        <w:rPr>
+          <w:rFonts w:ascii="Lucida Console" w:hAnsi="Lucida Console"/>
+        </w:rPr>
+        <w:t xml:space="preserve">Con el </w:t>
+      </w:r>
+      <w:proofErr w:type="spellStart"/>
+      <w:r>
+        <w:rPr>
+          <w:rFonts w:ascii="Lucida Console" w:hAnsi="Lucida Console"/>
+        </w:rPr>
+        <w:t>xml</w:t>
+      </w:r>
+      <w:proofErr w:type="spellEnd"/>
+      <w:r>
+        <w:rPr>
+          <w:rFonts w:ascii="Lucida Console" w:hAnsi="Lucida Console"/>
+        </w:rPr>
+        <w:t xml:space="preserve"> completo genero el </w:t>
+      </w:r>
+      <w:proofErr w:type="spellStart"/>
+      <w:r>
+        <w:rPr>
+          <w:rFonts w:ascii="Lucida Console" w:hAnsi="Lucida Console"/>
+        </w:rPr>
+        <w:t>schema</w:t>
+      </w:r>
+      <w:proofErr w:type="spellEnd"/>
+      <w:r>
+        <w:rPr>
+          <w:rFonts w:ascii="Lucida Console" w:hAnsi="Lucida Console"/>
+        </w:rPr>
+        <w:t xml:space="preserve"> (</w:t>
+      </w:r>
+      <w:proofErr w:type="spellStart"/>
+      <w:r>
+        <w:rPr>
+          <w:rFonts w:ascii="Lucida Console" w:hAnsi="Lucida Console"/>
+        </w:rPr>
+        <w:t>xsd</w:t>
+      </w:r>
+      <w:proofErr w:type="spellEnd"/>
+      <w:r>
+        <w:rPr>
+          <w:rFonts w:ascii="Lucida Console" w:hAnsi="Lucida Console"/>
+        </w:rPr>
+        <w:t xml:space="preserve">) y añado línea en </w:t>
+      </w:r>
+      <w:proofErr w:type="spellStart"/>
+      <w:r>
+        <w:rPr>
+          <w:rFonts w:ascii="Lucida Console" w:hAnsi="Lucida Console"/>
+        </w:rPr>
+        <w:t>xml</w:t>
+      </w:r>
+      <w:proofErr w:type="spellEnd"/>
+      <w:r>
+        <w:rPr>
+          <w:rFonts w:ascii="Lucida Console" w:hAnsi="Lucida Console"/>
+        </w:rPr>
+        <w:t xml:space="preserve"> que lo relaciona.</w:t>
+      </w:r>
+    </w:p>
+    <w:p>
+      <w:pPr>
+        <w:pStyle w:val="Prrafodelista"/>
+        <w:numPr>
+          <w:ilvl w:val="0"/>
+          <w:numId w:val="9"/>
+        </w:numPr>
+        <w:jc w:val="both"/>
+        <w:rPr>
+          <w:rFonts w:ascii="Lucida Console" w:hAnsi="Lucida Console"/>
+        </w:rPr>
+      </w:pPr>
+      <w:r>
+        <w:rPr>
+          <w:rFonts w:ascii="Lucida Console" w:hAnsi="Lucida Console"/>
+        </w:rPr>
+        <w:lastRenderedPageBreak/>
+        <w:t>Incluir las restricciones (</w:t>
+      </w:r>
+      <w:proofErr w:type="spellStart"/>
+      <w:r>
+        <w:rPr>
+          <w:rFonts w:ascii="Lucida Console" w:hAnsi="Lucida Console"/>
+        </w:rPr>
+        <w:t>xs</w:t>
+      </w:r>
+      <w:proofErr w:type="gramStart"/>
+      <w:r>
+        <w:rPr>
+          <w:rFonts w:ascii="Lucida Console" w:hAnsi="Lucida Console"/>
+        </w:rPr>
+        <w:t>:ID</w:t>
+      </w:r>
+      <w:proofErr w:type="spellEnd"/>
+      <w:proofErr w:type="gramEnd"/>
+      <w:r>
+        <w:rPr>
+          <w:rFonts w:ascii="Lucida Console" w:hAnsi="Lucida Console"/>
+        </w:rPr>
+        <w:t xml:space="preserve">; tipo enumerado de continentes, límite de caracteres en capital y la </w:t>
+      </w:r>
+      <w:r>
+        <w:rPr>
+          <w:rFonts w:ascii="Lucida Console" w:hAnsi="Lucida Console"/>
+        </w:rPr>
+        <w:t>clave externa para responsables).</w:t>
+      </w:r>
+    </w:p>
+    <w:p>
+      <w:pPr>
+        <w:ind w:left="708" w:firstLine="708"/>
+        <w:jc w:val="both"/>
+      </w:pPr>
+      <w:r>
+        <w:t>-------------------------------------------------------------</w:t>
+      </w:r>
+    </w:p>
+    <w:p>
+      <w:pPr>
+        <w:pStyle w:val="Prrafodelista"/>
+        <w:numPr>
+          <w:ilvl w:val="0"/>
+          <w:numId w:val="1"/>
+        </w:numPr>
+        <w:jc w:val="both"/>
+      </w:pPr>
+      <w:r>
+        <w:t>Dado el documento Ejercicio5.xml</w:t>
+      </w:r>
+      <w:r>
+        <w:t xml:space="preserve"> escriba las expresiones </w:t>
+      </w:r>
+      <w:proofErr w:type="spellStart"/>
+      <w:r>
+        <w:t>XPath</w:t>
+      </w:r>
+      <w:proofErr w:type="spellEnd"/>
+      <w:r>
+        <w:t xml:space="preserve"> que devuelvan la respuesta deseada:</w:t>
+      </w:r>
+    </w:p>
+    <w:p>
+      <w:pPr>
+        <w:ind w:left="360"/>
+        <w:jc w:val="both"/>
+      </w:pPr>
+      <w:r>
+        <w:t xml:space="preserve">Las órdenes pueden guardarse en el archivo Ejercicio5.xq desde </w:t>
+      </w:r>
+      <w:proofErr w:type="spellStart"/>
+      <w:r>
+        <w:t>BaseX</w:t>
+      </w:r>
+      <w:proofErr w:type="spellEnd"/>
+    </w:p>
+    <w:p>
+      <w:pPr>
+        <w:pStyle w:val="Prrafodelista"/>
+        <w:numPr>
+          <w:ilvl w:val="1"/>
+          <w:numId w:val="6"/>
+        </w:numPr>
+        <w:jc w:val="both"/>
+      </w:pPr>
+      <w:r>
+        <w:t>Nombre del centro.</w:t>
+      </w:r>
+    </w:p>
+    <w:p>
+      <w:pPr>
+        <w:pStyle w:val="Prrafodelista"/>
+        <w:numPr>
+          <w:ilvl w:val="1"/>
+          <w:numId w:val="6"/>
+        </w:numPr>
+        <w:jc w:val="both"/>
+      </w:pPr>
+      <w:r>
+        <w:t xml:space="preserve">Página web del </w:t>
+      </w:r>
+      <w:r>
+        <w:t>Centro (sólo el contenido del nodo)</w:t>
+      </w:r>
+    </w:p>
+    <w:p>
+      <w:pPr>
+        <w:pStyle w:val="Prrafodelista"/>
+        <w:numPr>
+          <w:ilvl w:val="1"/>
+          <w:numId w:val="6"/>
+        </w:numPr>
+        <w:jc w:val="both"/>
+      </w:pPr>
+      <w:r>
+        <w:t>Listado con los nombres de los ciclos (sin etiquetas).</w:t>
+      </w:r>
+    </w:p>
+    <w:p>
+      <w:pPr>
+        <w:pStyle w:val="Prrafodelista"/>
+        <w:numPr>
+          <w:ilvl w:val="1"/>
+          <w:numId w:val="6"/>
+        </w:numPr>
+        <w:jc w:val="both"/>
+      </w:pPr>
+      <w:r>
+        <w:t>Siglas por las que se conocen los Ciclos Formativos.</w:t>
+      </w:r>
+    </w:p>
+    <w:p>
+      <w:pPr>
+        <w:pStyle w:val="Prrafodelista"/>
+        <w:numPr>
+          <w:ilvl w:val="1"/>
+          <w:numId w:val="6"/>
+        </w:numPr>
+        <w:jc w:val="both"/>
+      </w:pPr>
+      <w:r>
+        <w:t>Años en los que se publicaron los decretos de título de los Ciclos Formativos.</w:t>
+      </w:r>
+    </w:p>
+    <w:p>
+      <w:pPr>
+        <w:pStyle w:val="Prrafodelista"/>
+        <w:numPr>
+          <w:ilvl w:val="1"/>
+          <w:numId w:val="6"/>
+        </w:numPr>
+        <w:jc w:val="both"/>
+      </w:pPr>
+      <w:r>
+        <w:t>Información completa de los Ciclos Formativos de Grado Medio.</w:t>
+      </w:r>
+    </w:p>
+    <w:p>
+      <w:pPr>
+        <w:pStyle w:val="Prrafodelista"/>
+        <w:numPr>
+          <w:ilvl w:val="1"/>
+          <w:numId w:val="6"/>
+        </w:numPr>
+        <w:jc w:val="both"/>
+      </w:pPr>
+      <w:r>
+        <w:t>Nombre de los Ciclos Formativos de Grado Superior.</w:t>
+      </w:r>
+    </w:p>
+    <w:p>
+      <w:pPr>
+        <w:pStyle w:val="Prrafodelista"/>
+        <w:numPr>
+          <w:ilvl w:val="1"/>
+          <w:numId w:val="6"/>
+        </w:numPr>
+        <w:jc w:val="both"/>
+      </w:pPr>
+      <w:r>
+        <w:t>Nombre de los Ciclos Formativos anteriores a 2010 (sólo el contenido)</w:t>
+      </w:r>
+      <w:r>
+        <w:t>.</w:t>
+      </w:r>
+    </w:p>
+    <w:p>
+      <w:pPr>
+        <w:pStyle w:val="Prrafodelista"/>
+        <w:numPr>
+          <w:ilvl w:val="1"/>
+          <w:numId w:val="6"/>
+        </w:numPr>
+        <w:jc w:val="both"/>
+      </w:pPr>
+      <w:r>
+        <w:t>Nombre de los Ciclos Formativos de 2008 o 2010</w:t>
+      </w:r>
+      <w:r>
+        <w:t xml:space="preserve"> (sólo el contenido).</w:t>
+      </w:r>
+    </w:p>
+    <w:p>
+      <w:pPr>
+        <w:ind w:left="1080"/>
+        <w:jc w:val="both"/>
+      </w:pPr>
+      <w:r>
+        <w:t>-------------------------------------------------------------</w:t>
+      </w:r>
+    </w:p>
+    <w:p>
+      <w:pPr>
+        <w:pStyle w:val="Prrafodelista"/>
+        <w:numPr>
+          <w:ilvl w:val="0"/>
+          <w:numId w:val="1"/>
+        </w:numPr>
+        <w:jc w:val="both"/>
+      </w:pPr>
+      <w:r>
+        <w:t xml:space="preserve">Dado el documento Ejercicio6.xml escriba las expresiones </w:t>
+      </w:r>
+      <w:proofErr w:type="spellStart"/>
+      <w:r>
+        <w:t>XPath</w:t>
+      </w:r>
+      <w:proofErr w:type="spellEnd"/>
+      <w:r>
+        <w:t xml:space="preserve"> que devuelvan la respuesta deseada:</w:t>
+      </w:r>
+    </w:p>
+    <w:p>
+      <w:pPr>
+        <w:ind w:left="360"/>
+        <w:jc w:val="both"/>
+      </w:pPr>
+      <w:r>
+        <w:t>Las órdenes pueden guardarse en el archivo Ejercicio</w:t>
+      </w:r>
+      <w:r>
+        <w:t>6</w:t>
+      </w:r>
+      <w:r>
+        <w:t xml:space="preserve">.xq desde </w:t>
+      </w:r>
+      <w:proofErr w:type="spellStart"/>
+      <w:r>
+        <w:t>BaseX</w:t>
+      </w:r>
+      <w:proofErr w:type="spellEnd"/>
+      <w:r>
+        <w:t xml:space="preserve"> y siempre mostrarán únicamente el contenido de los nodos.</w:t>
+      </w:r>
+    </w:p>
+    <w:p>
+      <w:pPr>
+        <w:pStyle w:val="Prrafodelista"/>
+        <w:numPr>
+          <w:ilvl w:val="1"/>
+          <w:numId w:val="6"/>
+        </w:numPr>
+        <w:jc w:val="both"/>
+      </w:pPr>
+      <w:r>
+        <w:t>Nombre de los módulos que se imparten en el centro</w:t>
+      </w:r>
+      <w:r>
+        <w:t>.</w:t>
+      </w:r>
+    </w:p>
+    <w:p>
+      <w:pPr>
+        <w:pStyle w:val="Prrafodelista"/>
+        <w:numPr>
+          <w:ilvl w:val="1"/>
+          <w:numId w:val="6"/>
+        </w:numPr>
+        <w:jc w:val="both"/>
+      </w:pPr>
+      <w:r>
+        <w:t>Nombre de los módulos del ciclo ASIR.</w:t>
+      </w:r>
+    </w:p>
+    <w:p>
+      <w:pPr>
+        <w:pStyle w:val="Prrafodelista"/>
+        <w:numPr>
+          <w:ilvl w:val="1"/>
+          <w:numId w:val="6"/>
+        </w:numPr>
+        <w:jc w:val="both"/>
+      </w:pPr>
+      <w:r>
+        <w:t>Nombre de los módulos que se imparten en el segundo curso de cualquier ciclo.</w:t>
+      </w:r>
+    </w:p>
+    <w:p>
+      <w:pPr>
+        <w:pStyle w:val="Prrafodelista"/>
+        <w:numPr>
+          <w:ilvl w:val="1"/>
+          <w:numId w:val="6"/>
+        </w:numPr>
+        <w:jc w:val="both"/>
+      </w:pPr>
+      <w:r>
+        <w:t>Nombre de los módulos de menos de 5 horas semanales.</w:t>
+      </w:r>
+    </w:p>
+    <w:p>
+      <w:pPr>
+        <w:pStyle w:val="Prrafodelista"/>
+        <w:numPr>
+          <w:ilvl w:val="1"/>
+          <w:numId w:val="6"/>
+        </w:numPr>
+        <w:jc w:val="both"/>
+      </w:pPr>
+      <w:r>
+        <w:t>Nombre de los módulos que se imparten en el primer curso de ASIR.</w:t>
+      </w:r>
+    </w:p>
+    <w:p>
+      <w:pPr>
+        <w:pStyle w:val="Prrafodelista"/>
+        <w:numPr>
+          <w:ilvl w:val="1"/>
+          <w:numId w:val="6"/>
+        </w:numPr>
+        <w:jc w:val="both"/>
+      </w:pPr>
+      <w:r>
+        <w:t>Horas semanales de los módulos de más de 3 horas semanales (4, 5, 5).</w:t>
+      </w:r>
+    </w:p>
+    <w:p>
+      <w:pPr>
+        <w:ind w:left="1080"/>
+        <w:jc w:val="both"/>
+      </w:pPr>
+      <w:r>
+        <w:t>-------------------------------------------------------------</w:t>
+      </w:r>
+    </w:p>
+    <w:p>
+      <w:pPr>
+        <w:pStyle w:val="Prrafodelista"/>
+        <w:numPr>
+          <w:ilvl w:val="0"/>
+          <w:numId w:val="1"/>
+        </w:numPr>
+        <w:jc w:val="both"/>
+      </w:pPr>
+      <w:r>
+        <w:t>Dado el documento Ejercicio</w:t>
+      </w:r>
+      <w:r>
+        <w:t>7</w:t>
+      </w:r>
+      <w:r>
+        <w:t xml:space="preserve">.xml escriba las expresiones </w:t>
+      </w:r>
+      <w:proofErr w:type="spellStart"/>
+      <w:r>
+        <w:t>XPath</w:t>
+      </w:r>
+      <w:proofErr w:type="spellEnd"/>
+      <w:r>
+        <w:t xml:space="preserve"> que devuelvan la respuesta deseada:</w:t>
+      </w:r>
+    </w:p>
+    <w:p>
+      <w:pPr>
+        <w:ind w:left="360"/>
+        <w:jc w:val="both"/>
+      </w:pPr>
+      <w:r>
+        <w:t>Las órdenes pueden guardarse en el archivo Ejercicio</w:t>
+      </w:r>
+      <w:r>
+        <w:t>7</w:t>
+      </w:r>
+      <w:r>
+        <w:t xml:space="preserve">.xq desde </w:t>
+      </w:r>
+      <w:proofErr w:type="spellStart"/>
+      <w:r>
+        <w:t>BaseX</w:t>
+      </w:r>
+      <w:proofErr w:type="spellEnd"/>
+      <w:r>
+        <w:t xml:space="preserve"> y siempre mostrarán únicamente el contenido de los nodos.</w:t>
+      </w:r>
+    </w:p>
+    <w:p>
+      <w:pPr>
+        <w:pStyle w:val="Prrafodelista"/>
+        <w:numPr>
+          <w:ilvl w:val="1"/>
+          <w:numId w:val="6"/>
+        </w:numPr>
+        <w:jc w:val="both"/>
+      </w:pPr>
+      <w:r>
+        <w:t xml:space="preserve">Nombre </w:t>
+      </w:r>
+      <w:r>
+        <w:t>de los módulos del ciclo "Sistemas Microinformáticos y Redes"</w:t>
+      </w:r>
+      <w:r>
+        <w:t>.</w:t>
+      </w:r>
+    </w:p>
+    <w:p>
+      <w:pPr>
+        <w:pStyle w:val="Prrafodelista"/>
+        <w:numPr>
+          <w:ilvl w:val="1"/>
+          <w:numId w:val="6"/>
+        </w:numPr>
+        <w:jc w:val="both"/>
+      </w:pPr>
+      <w:r>
+        <w:t>Nombre de los ciclos que incluyen el módulo "Lenguajes de marcas y sist</w:t>
+      </w:r>
+      <w:r>
+        <w:t>emas de gestión de información".</w:t>
+      </w:r>
+    </w:p>
+    <w:p>
+      <w:pPr>
+        <w:pStyle w:val="Prrafodelista"/>
+        <w:numPr>
+          <w:ilvl w:val="1"/>
+          <w:numId w:val="6"/>
+        </w:numPr>
+        <w:jc w:val="both"/>
+      </w:pPr>
+      <w:r>
+        <w:t>Nombre de los módulos de ciclos de Grado</w:t>
+      </w:r>
+      <w:r>
+        <w:t xml:space="preserve"> Superior.</w:t>
+      </w:r>
+    </w:p>
+    <w:p>
+      <w:pPr>
+        <w:pStyle w:val="Prrafodelista"/>
+        <w:numPr>
+          <w:ilvl w:val="1"/>
+          <w:numId w:val="6"/>
+        </w:numPr>
+        <w:jc w:val="both"/>
+      </w:pPr>
+      <w:r>
+        <w:t>Nombre de los módulos de ciclos cuyo título se aprobó en 2008</w:t>
+      </w:r>
+      <w:r>
+        <w:t>.</w:t>
+      </w:r>
+    </w:p>
+    <w:p>
+      <w:pPr>
+        <w:pStyle w:val="Prrafodelista"/>
+        <w:numPr>
+          <w:ilvl w:val="1"/>
+          <w:numId w:val="6"/>
+        </w:numPr>
+        <w:jc w:val="both"/>
+      </w:pPr>
+      <w:r>
+        <w:t>Grado de los ciclos con módulos de primer curso</w:t>
+      </w:r>
+      <w:r>
+        <w:t>.</w:t>
+      </w:r>
       <w:bookmarkStart w:id="0" w:name="_GoBack"/>
       <w:bookmarkEnd w:id="0"/>
     </w:p>
     <w:p>
       <w:pPr>
-        <w:pStyle w:val="Prrafodelista"/>
-        <w:numPr>
-          <w:ilvl w:val="1"/>
-          <w:numId w:val="1"/>
-        </w:numPr>
-      </w:pPr>
-      <w:r>
-        <w:t>Sólo podrán incluirse</w:t>
-      </w:r>
-      <w:r>
-        <w:t xml:space="preserve"> una lista enumerada de posibles códigos de autores</w:t>
-      </w:r>
-      <w:r>
-        <w:t>.</w:t>
-      </w:r>
+        <w:jc w:val="both"/>
+      </w:pPr>
+    </w:p>
+    <w:p>
+      <w:pPr>
+        <w:ind w:left="360"/>
+        <w:jc w:val="both"/>
+      </w:pPr>
     </w:p>
     <w:sectPr>
       <w:pgSz w:w="11906" w:h="16838"/>
@@ -235,19 +1967,19 @@
     </w:lvl>
   </w:abstractNum>
   <w:abstractNum w:abstractNumId="2">
-    <w:nsid w:val="54B575E9"/>
+    <w:nsid w:val="1A72389F"/>
     <w:multiLevelType w:val="hybridMultilevel"/>
-    <w:tmpl w:val="55A0718E"/>
-    <w:lvl w:ilvl="0" w:tplc="0C0A000F">
-      <w:start w:val="1"/>
-      <w:numFmt w:val="decimal"/>
+    <w:tmpl w:val="FAF89682"/>
+    <w:lvl w:ilvl="0" w:tplc="0C0A0015">
+      <w:start w:val="1"/>
+      <w:numFmt w:val="upperLetter"/>
       <w:lvlText w:val="%1."/>
       <w:lvlJc w:val="left"/>
       <w:pPr>
         <w:ind w:left="720" w:hanging="360"/>
       </w:pPr>
     </w:lvl>
-    <w:lvl w:ilvl="1" w:tplc="0C0A0019">
+    <w:lvl w:ilvl="1" w:tplc="0C0A0019" w:tentative="1">
       <w:start w:val="1"/>
       <w:numFmt w:val="lowerLetter"/>
       <w:lvlText w:val="%2."/>
@@ -321,6 +2053,267 @@
     </w:lvl>
   </w:abstractNum>
   <w:abstractNum w:abstractNumId="3">
+    <w:nsid w:val="24CF5160"/>
+    <w:multiLevelType w:val="hybridMultilevel"/>
+    <w:tmpl w:val="499417EE"/>
+    <w:lvl w:ilvl="0" w:tplc="0C0A000F">
+      <w:start w:val="1"/>
+      <w:numFmt w:val="decimal"/>
+      <w:lvlText w:val="%1."/>
+      <w:lvlJc w:val="left"/>
+      <w:pPr>
+        <w:ind w:left="1080" w:hanging="360"/>
+      </w:pPr>
+    </w:lvl>
+    <w:lvl w:ilvl="1" w:tplc="0C0A0019" w:tentative="1">
+      <w:start w:val="1"/>
+      <w:numFmt w:val="lowerLetter"/>
+      <w:lvlText w:val="%2."/>
+      <w:lvlJc w:val="left"/>
+      <w:pPr>
+        <w:ind w:left="1800" w:hanging="360"/>
+      </w:pPr>
+    </w:lvl>
+    <w:lvl w:ilvl="2" w:tplc="0C0A001B" w:tentative="1">
+      <w:start w:val="1"/>
+      <w:numFmt w:val="lowerRoman"/>
+      <w:lvlText w:val="%3."/>
+      <w:lvlJc w:val="right"/>
+      <w:pPr>
+        <w:ind w:left="2520" w:hanging="180"/>
+      </w:pPr>
+    </w:lvl>
+    <w:lvl w:ilvl="3" w:tplc="0C0A000F" w:tentative="1">
+      <w:start w:val="1"/>
+      <w:numFmt w:val="decimal"/>
+      <w:lvlText w:val="%4."/>
+      <w:lvlJc w:val="left"/>
+      <w:pPr>
+        <w:ind w:left="3240" w:hanging="360"/>
+      </w:pPr>
+    </w:lvl>
+    <w:lvl w:ilvl="4" w:tplc="0C0A0019" w:tentative="1">
+      <w:start w:val="1"/>
+      <w:numFmt w:val="lowerLetter"/>
+      <w:lvlText w:val="%5."/>
+      <w:lvlJc w:val="left"/>
+      <w:pPr>
+        <w:ind w:left="3960" w:hanging="360"/>
+      </w:pPr>
+    </w:lvl>
+    <w:lvl w:ilvl="5" w:tplc="0C0A001B" w:tentative="1">
+      <w:start w:val="1"/>
+      <w:numFmt w:val="lowerRoman"/>
+      <w:lvlText w:val="%6."/>
+      <w:lvlJc w:val="right"/>
+      <w:pPr>
+        <w:ind w:left="4680" w:hanging="180"/>
+      </w:pPr>
+    </w:lvl>
+    <w:lvl w:ilvl="6" w:tplc="0C0A000F" w:tentative="1">
+      <w:start w:val="1"/>
+      <w:numFmt w:val="decimal"/>
+      <w:lvlText w:val="%7."/>
+      <w:lvlJc w:val="left"/>
+      <w:pPr>
+        <w:ind w:left="5400" w:hanging="360"/>
+      </w:pPr>
+    </w:lvl>
+    <w:lvl w:ilvl="7" w:tplc="0C0A0019" w:tentative="1">
+      <w:start w:val="1"/>
+      <w:numFmt w:val="lowerLetter"/>
+      <w:lvlText w:val="%8."/>
+      <w:lvlJc w:val="left"/>
+      <w:pPr>
+        <w:ind w:left="6120" w:hanging="360"/>
+      </w:pPr>
+    </w:lvl>
+    <w:lvl w:ilvl="8" w:tplc="0C0A001B" w:tentative="1">
+      <w:start w:val="1"/>
+      <w:numFmt w:val="lowerRoman"/>
+      <w:lvlText w:val="%9."/>
+      <w:lvlJc w:val="right"/>
+      <w:pPr>
+        <w:ind w:left="6840" w:hanging="180"/>
+      </w:pPr>
+    </w:lvl>
+  </w:abstractNum>
+  <w:abstractNum w:abstractNumId="4">
+    <w:nsid w:val="489C3E89"/>
+    <w:multiLevelType w:val="hybridMultilevel"/>
+    <w:tmpl w:val="FE72FBA2"/>
+    <w:lvl w:ilvl="0" w:tplc="0C0A0015">
+      <w:start w:val="1"/>
+      <w:numFmt w:val="upperLetter"/>
+      <w:lvlText w:val="%1."/>
+      <w:lvlJc w:val="left"/>
+      <w:pPr>
+        <w:ind w:left="1080" w:hanging="360"/>
+      </w:pPr>
+    </w:lvl>
+    <w:lvl w:ilvl="1" w:tplc="0C0A0019" w:tentative="1">
+      <w:start w:val="1"/>
+      <w:numFmt w:val="lowerLetter"/>
+      <w:lvlText w:val="%2."/>
+      <w:lvlJc w:val="left"/>
+      <w:pPr>
+        <w:ind w:left="1800" w:hanging="360"/>
+      </w:pPr>
+    </w:lvl>
+    <w:lvl w:ilvl="2" w:tplc="0C0A001B" w:tentative="1">
+      <w:start w:val="1"/>
+      <w:numFmt w:val="lowerRoman"/>
+      <w:lvlText w:val="%3."/>
+      <w:lvlJc w:val="right"/>
+      <w:pPr>
+        <w:ind w:left="2520" w:hanging="180"/>
+      </w:pPr>
+    </w:lvl>
+    <w:lvl w:ilvl="3" w:tplc="0C0A000F" w:tentative="1">
+      <w:start w:val="1"/>
+      <w:numFmt w:val="decimal"/>
+      <w:lvlText w:val="%4."/>
+      <w:lvlJc w:val="left"/>
+      <w:pPr>
+        <w:ind w:left="3240" w:hanging="360"/>
+      </w:pPr>
+    </w:lvl>
+    <w:lvl w:ilvl="4" w:tplc="0C0A0019" w:tentative="1">
+      <w:start w:val="1"/>
+      <w:numFmt w:val="lowerLetter"/>
+      <w:lvlText w:val="%5."/>
+      <w:lvlJc w:val="left"/>
+      <w:pPr>
+        <w:ind w:left="3960" w:hanging="360"/>
+      </w:pPr>
+    </w:lvl>
+    <w:lvl w:ilvl="5" w:tplc="0C0A001B" w:tentative="1">
+      <w:start w:val="1"/>
+      <w:numFmt w:val="lowerRoman"/>
+      <w:lvlText w:val="%6."/>
+      <w:lvlJc w:val="right"/>
+      <w:pPr>
+        <w:ind w:left="4680" w:hanging="180"/>
+      </w:pPr>
+    </w:lvl>
+    <w:lvl w:ilvl="6" w:tplc="0C0A000F" w:tentative="1">
+      <w:start w:val="1"/>
+      <w:numFmt w:val="decimal"/>
+      <w:lvlText w:val="%7."/>
+      <w:lvlJc w:val="left"/>
+      <w:pPr>
+        <w:ind w:left="5400" w:hanging="360"/>
+      </w:pPr>
+    </w:lvl>
+    <w:lvl w:ilvl="7" w:tplc="0C0A0019" w:tentative="1">
+      <w:start w:val="1"/>
+      <w:numFmt w:val="lowerLetter"/>
+      <w:lvlText w:val="%8."/>
+      <w:lvlJc w:val="left"/>
+      <w:pPr>
+        <w:ind w:left="6120" w:hanging="360"/>
+      </w:pPr>
+    </w:lvl>
+    <w:lvl w:ilvl="8" w:tplc="0C0A001B" w:tentative="1">
+      <w:start w:val="1"/>
+      <w:numFmt w:val="lowerRoman"/>
+      <w:lvlText w:val="%9."/>
+      <w:lvlJc w:val="right"/>
+      <w:pPr>
+        <w:ind w:left="6840" w:hanging="180"/>
+      </w:pPr>
+    </w:lvl>
+  </w:abstractNum>
+  <w:abstractNum w:abstractNumId="5">
+    <w:nsid w:val="54B575E9"/>
+    <w:multiLevelType w:val="hybridMultilevel"/>
+    <w:tmpl w:val="6FD6E276"/>
+    <w:lvl w:ilvl="0" w:tplc="0C0A000F">
+      <w:start w:val="1"/>
+      <w:numFmt w:val="decimal"/>
+      <w:lvlText w:val="%1."/>
+      <w:lvlJc w:val="left"/>
+      <w:pPr>
+        <w:ind w:left="720" w:hanging="360"/>
+      </w:pPr>
+    </w:lvl>
+    <w:lvl w:ilvl="1" w:tplc="0C0A0001">
+      <w:start w:val="1"/>
+      <w:numFmt w:val="bullet"/>
+      <w:lvlText w:val=""/>
+      <w:lvlJc w:val="left"/>
+      <w:pPr>
+        <w:ind w:left="1440" w:hanging="360"/>
+      </w:pPr>
+      <w:rPr>
+        <w:rFonts w:ascii="Symbol" w:hAnsi="Symbol" w:hint="default"/>
+      </w:rPr>
+    </w:lvl>
+    <w:lvl w:ilvl="2" w:tplc="0C0A001B" w:tentative="1">
+      <w:start w:val="1"/>
+      <w:numFmt w:val="lowerRoman"/>
+      <w:lvlText w:val="%3."/>
+      <w:lvlJc w:val="right"/>
+      <w:pPr>
+        <w:ind w:left="2160" w:hanging="180"/>
+      </w:pPr>
+    </w:lvl>
+    <w:lvl w:ilvl="3" w:tplc="0C0A000F" w:tentative="1">
+      <w:start w:val="1"/>
+      <w:numFmt w:val="decimal"/>
+      <w:lvlText w:val="%4."/>
+      <w:lvlJc w:val="left"/>
+      <w:pPr>
+        <w:ind w:left="2880" w:hanging="360"/>
+      </w:pPr>
+    </w:lvl>
+    <w:lvl w:ilvl="4" w:tplc="0C0A0019" w:tentative="1">
+      <w:start w:val="1"/>
+      <w:numFmt w:val="lowerLetter"/>
+      <w:lvlText w:val="%5."/>
+      <w:lvlJc w:val="left"/>
+      <w:pPr>
+        <w:ind w:left="3600" w:hanging="360"/>
+      </w:pPr>
+    </w:lvl>
+    <w:lvl w:ilvl="5" w:tplc="0C0A001B" w:tentative="1">
+      <w:start w:val="1"/>
+      <w:numFmt w:val="lowerRoman"/>
+      <w:lvlText w:val="%6."/>
+      <w:lvlJc w:val="right"/>
+      <w:pPr>
+        <w:ind w:left="4320" w:hanging="180"/>
+      </w:pPr>
+    </w:lvl>
+    <w:lvl w:ilvl="6" w:tplc="0C0A000F" w:tentative="1">
+      <w:start w:val="1"/>
+      <w:numFmt w:val="decimal"/>
+      <w:lvlText w:val="%7."/>
+      <w:lvlJc w:val="left"/>
+      <w:pPr>
+        <w:ind w:left="5040" w:hanging="360"/>
+      </w:pPr>
+    </w:lvl>
+    <w:lvl w:ilvl="7" w:tplc="0C0A0019" w:tentative="1">
+      <w:start w:val="1"/>
+      <w:numFmt w:val="lowerLetter"/>
+      <w:lvlText w:val="%8."/>
+      <w:lvlJc w:val="left"/>
+      <w:pPr>
+        <w:ind w:left="5760" w:hanging="360"/>
+      </w:pPr>
+    </w:lvl>
+    <w:lvl w:ilvl="8" w:tplc="0C0A001B" w:tentative="1">
+      <w:start w:val="1"/>
+      <w:numFmt w:val="lowerRoman"/>
+      <w:lvlText w:val="%9."/>
+      <w:lvlJc w:val="right"/>
+      <w:pPr>
+        <w:ind w:left="6480" w:hanging="180"/>
+      </w:pPr>
+    </w:lvl>
+  </w:abstractNum>
+  <w:abstractNum w:abstractNumId="6">
     <w:nsid w:val="5C893E62"/>
     <w:multiLevelType w:val="hybridMultilevel"/>
     <w:tmpl w:val="D40090AA"/>
@@ -406,17 +2399,207 @@
       </w:pPr>
     </w:lvl>
   </w:abstractNum>
+  <w:abstractNum w:abstractNumId="7">
+    <w:nsid w:val="6F2D4E49"/>
+    <w:multiLevelType w:val="hybridMultilevel"/>
+    <w:tmpl w:val="D24416A0"/>
+    <w:lvl w:ilvl="0" w:tplc="0C0A000F">
+      <w:start w:val="1"/>
+      <w:numFmt w:val="decimal"/>
+      <w:lvlText w:val="%1."/>
+      <w:lvlJc w:val="left"/>
+      <w:pPr>
+        <w:ind w:left="720" w:hanging="360"/>
+      </w:pPr>
+    </w:lvl>
+    <w:lvl w:ilvl="1" w:tplc="0C0A0001">
+      <w:start w:val="1"/>
+      <w:numFmt w:val="bullet"/>
+      <w:lvlText w:val=""/>
+      <w:lvlJc w:val="left"/>
+      <w:pPr>
+        <w:ind w:left="1440" w:hanging="360"/>
+      </w:pPr>
+      <w:rPr>
+        <w:rFonts w:ascii="Symbol" w:hAnsi="Symbol" w:hint="default"/>
+      </w:rPr>
+    </w:lvl>
+    <w:lvl w:ilvl="2" w:tplc="0C0A001B" w:tentative="1">
+      <w:start w:val="1"/>
+      <w:numFmt w:val="lowerRoman"/>
+      <w:lvlText w:val="%3."/>
+      <w:lvlJc w:val="right"/>
+      <w:pPr>
+        <w:ind w:left="2160" w:hanging="180"/>
+      </w:pPr>
+    </w:lvl>
+    <w:lvl w:ilvl="3" w:tplc="0C0A000F" w:tentative="1">
+      <w:start w:val="1"/>
+      <w:numFmt w:val="decimal"/>
+      <w:lvlText w:val="%4."/>
+      <w:lvlJc w:val="left"/>
+      <w:pPr>
+        <w:ind w:left="2880" w:hanging="360"/>
+      </w:pPr>
+    </w:lvl>
+    <w:lvl w:ilvl="4" w:tplc="0C0A0019" w:tentative="1">
+      <w:start w:val="1"/>
+      <w:numFmt w:val="lowerLetter"/>
+      <w:lvlText w:val="%5."/>
+      <w:lvlJc w:val="left"/>
+      <w:pPr>
+        <w:ind w:left="3600" w:hanging="360"/>
+      </w:pPr>
+    </w:lvl>
+    <w:lvl w:ilvl="5" w:tplc="0C0A001B" w:tentative="1">
+      <w:start w:val="1"/>
+      <w:numFmt w:val="lowerRoman"/>
+      <w:lvlText w:val="%6."/>
+      <w:lvlJc w:val="right"/>
+      <w:pPr>
+        <w:ind w:left="4320" w:hanging="180"/>
+      </w:pPr>
+    </w:lvl>
+    <w:lvl w:ilvl="6" w:tplc="0C0A000F" w:tentative="1">
+      <w:start w:val="1"/>
+      <w:numFmt w:val="decimal"/>
+      <w:lvlText w:val="%7."/>
+      <w:lvlJc w:val="left"/>
+      <w:pPr>
+        <w:ind w:left="5040" w:hanging="360"/>
+      </w:pPr>
+    </w:lvl>
+    <w:lvl w:ilvl="7" w:tplc="0C0A0019" w:tentative="1">
+      <w:start w:val="1"/>
+      <w:numFmt w:val="lowerLetter"/>
+      <w:lvlText w:val="%8."/>
+      <w:lvlJc w:val="left"/>
+      <w:pPr>
+        <w:ind w:left="5760" w:hanging="360"/>
+      </w:pPr>
+    </w:lvl>
+    <w:lvl w:ilvl="8" w:tplc="0C0A001B" w:tentative="1">
+      <w:start w:val="1"/>
+      <w:numFmt w:val="lowerRoman"/>
+      <w:lvlText w:val="%9."/>
+      <w:lvlJc w:val="right"/>
+      <w:pPr>
+        <w:ind w:left="6480" w:hanging="180"/>
+      </w:pPr>
+    </w:lvl>
+  </w:abstractNum>
+  <w:abstractNum w:abstractNumId="8">
+    <w:nsid w:val="756C791A"/>
+    <w:multiLevelType w:val="hybridMultilevel"/>
+    <w:tmpl w:val="7EF029DA"/>
+    <w:lvl w:ilvl="0" w:tplc="0C0A000F">
+      <w:start w:val="1"/>
+      <w:numFmt w:val="decimal"/>
+      <w:lvlText w:val="%1."/>
+      <w:lvlJc w:val="left"/>
+      <w:pPr>
+        <w:ind w:left="1428" w:hanging="360"/>
+      </w:pPr>
+    </w:lvl>
+    <w:lvl w:ilvl="1" w:tplc="0C0A0019" w:tentative="1">
+      <w:start w:val="1"/>
+      <w:numFmt w:val="lowerLetter"/>
+      <w:lvlText w:val="%2."/>
+      <w:lvlJc w:val="left"/>
+      <w:pPr>
+        <w:ind w:left="2148" w:hanging="360"/>
+      </w:pPr>
+    </w:lvl>
+    <w:lvl w:ilvl="2" w:tplc="0C0A001B" w:tentative="1">
+      <w:start w:val="1"/>
+      <w:numFmt w:val="lowerRoman"/>
+      <w:lvlText w:val="%3."/>
+      <w:lvlJc w:val="right"/>
+      <w:pPr>
+        <w:ind w:left="2868" w:hanging="180"/>
+      </w:pPr>
+    </w:lvl>
+    <w:lvl w:ilvl="3" w:tplc="0C0A000F" w:tentative="1">
+      <w:start w:val="1"/>
+      <w:numFmt w:val="decimal"/>
+      <w:lvlText w:val="%4."/>
+      <w:lvlJc w:val="left"/>
+      <w:pPr>
+        <w:ind w:left="3588" w:hanging="360"/>
+      </w:pPr>
+    </w:lvl>
+    <w:lvl w:ilvl="4" w:tplc="0C0A0019" w:tentative="1">
+      <w:start w:val="1"/>
+      <w:numFmt w:val="lowerLetter"/>
+      <w:lvlText w:val="%5."/>
+      <w:lvlJc w:val="left"/>
+      <w:pPr>
+        <w:ind w:left="4308" w:hanging="360"/>
+      </w:pPr>
+    </w:lvl>
+    <w:lvl w:ilvl="5" w:tplc="0C0A001B" w:tentative="1">
+      <w:start w:val="1"/>
+      <w:numFmt w:val="lowerRoman"/>
+      <w:lvlText w:val="%6."/>
+      <w:lvlJc w:val="right"/>
+      <w:pPr>
+        <w:ind w:left="5028" w:hanging="180"/>
+      </w:pPr>
+    </w:lvl>
+    <w:lvl w:ilvl="6" w:tplc="0C0A000F" w:tentative="1">
+      <w:start w:val="1"/>
+      <w:numFmt w:val="decimal"/>
+      <w:lvlText w:val="%7."/>
+      <w:lvlJc w:val="left"/>
+      <w:pPr>
+        <w:ind w:left="5748" w:hanging="360"/>
+      </w:pPr>
+    </w:lvl>
+    <w:lvl w:ilvl="7" w:tplc="0C0A0019" w:tentative="1">
+      <w:start w:val="1"/>
+      <w:numFmt w:val="lowerLetter"/>
+      <w:lvlText w:val="%8."/>
+      <w:lvlJc w:val="left"/>
+      <w:pPr>
+        <w:ind w:left="6468" w:hanging="360"/>
+      </w:pPr>
+    </w:lvl>
+    <w:lvl w:ilvl="8" w:tplc="0C0A001B" w:tentative="1">
+      <w:start w:val="1"/>
+      <w:numFmt w:val="lowerRoman"/>
+      <w:lvlText w:val="%9."/>
+      <w:lvlJc w:val="right"/>
+      <w:pPr>
+        <w:ind w:left="7188" w:hanging="180"/>
+      </w:pPr>
+    </w:lvl>
+  </w:abstractNum>
   <w:num w:numId="1">
-    <w:abstractNumId w:val="2"/>
+    <w:abstractNumId w:val="5"/>
   </w:num>
   <w:num w:numId="2">
-    <w:abstractNumId w:val="3"/>
+    <w:abstractNumId w:val="6"/>
   </w:num>
   <w:num w:numId="3">
     <w:abstractNumId w:val="0"/>
   </w:num>
   <w:num w:numId="4">
     <w:abstractNumId w:val="1"/>
+  </w:num>
+  <w:num w:numId="5">
+    <w:abstractNumId w:val="3"/>
+  </w:num>
+  <w:num w:numId="6">
+    <w:abstractNumId w:val="7"/>
+  </w:num>
+  <w:num w:numId="7">
+    <w:abstractNumId w:val="8"/>
+  </w:num>
+  <w:num w:numId="8">
+    <w:abstractNumId w:val="4"/>
+  </w:num>
+  <w:num w:numId="9">
+    <w:abstractNumId w:val="2"/>
   </w:num>
 </w:numbering>
 </file>
@@ -814,10 +2997,12 @@
   <w:style w:type="paragraph" w:default="1" w:styleId="Normal">
     <w:name w:val="Normal"/>
     <w:qFormat/>
+    <w:rsid w:val="00E00D77"/>
   </w:style>
   <w:style w:type="character" w:default="1" w:styleId="Fuentedeprrafopredeter">
     <w:name w:val="Default Paragraph Font"/>
     <w:uiPriority w:val="1"/>
+    <w:semiHidden/>
     <w:unhideWhenUsed/>
   </w:style>
   <w:style w:type="table" w:default="1" w:styleId="Tablanormal">

</xml_diff>